<commit_message>
Altered text files and report
</commit_message>
<xml_diff>
--- a/Relatorio-Final.docx
+++ b/Relatorio-Final.docx
@@ -1,6 +1,6 @@
 
 <file path=word/document.xml><?xml version="1.0" encoding="utf-8"?>
-<w:document xmlns:wpc="http://schemas.microsoft.com/office/word/2010/wordprocessingCanvas" xmlns:mo="http://schemas.microsoft.com/office/mac/office/2008/main" xmlns:mc="http://schemas.openxmlformats.org/markup-compatibility/2006" xmlns:mv="urn:schemas-microsoft-com:mac:vml" xmlns:o="urn:schemas-microsoft-com:office:office" xmlns:r="http://schemas.openxmlformats.org/officeDocument/2006/relationships" xmlns:m="http://schemas.openxmlformats.org/officeDocument/2006/math" xmlns:v="urn:schemas-microsoft-com:vml" xmlns:wp14="http://schemas.microsoft.com/office/word/2010/wordprocessingDrawing" xmlns:wp="http://schemas.openxmlformats.org/drawingml/2006/wordprocessingDrawing" xmlns:w10="urn:schemas-microsoft-com:office:word" xmlns:w="http://schemas.openxmlformats.org/wordprocessingml/2006/main" xmlns:w14="http://schemas.microsoft.com/office/word/2010/wordml" xmlns:w15="http://schemas.microsoft.com/office/word/2012/wordml" xmlns:wpg="http://schemas.microsoft.com/office/word/2010/wordprocessingGroup" xmlns:wpi="http://schemas.microsoft.com/office/word/2010/wordprocessingInk" xmlns:wne="http://schemas.microsoft.com/office/word/2006/wordml" xmlns:wps="http://schemas.microsoft.com/office/word/2010/wordprocessingShape" mc:Ignorable="w14 w15 wp14">
+<w:document xmlns:wpc="http://schemas.microsoft.com/office/word/2010/wordprocessingCanvas" xmlns:cx="http://schemas.microsoft.com/office/drawing/2014/chartex" xmlns:cx1="http://schemas.microsoft.com/office/drawing/2015/9/8/chartex" xmlns:mc="http://schemas.openxmlformats.org/markup-compatibility/2006" xmlns:o="urn:schemas-microsoft-com:office:office" xmlns:r="http://schemas.openxmlformats.org/officeDocument/2006/relationships" xmlns:m="http://schemas.openxmlformats.org/officeDocument/2006/math" xmlns:v="urn:schemas-microsoft-com:vml" xmlns:wp14="http://schemas.microsoft.com/office/word/2010/wordprocessingDrawing" xmlns:wp="http://schemas.openxmlformats.org/drawingml/2006/wordprocessingDrawing" xmlns:w10="urn:schemas-microsoft-com:office:word" xmlns:w="http://schemas.openxmlformats.org/wordprocessingml/2006/main" xmlns:w14="http://schemas.microsoft.com/office/word/2010/wordml" xmlns:w15="http://schemas.microsoft.com/office/word/2012/wordml" xmlns:w16se="http://schemas.microsoft.com/office/word/2015/wordml/symex" xmlns:wpg="http://schemas.microsoft.com/office/word/2010/wordprocessingGroup" xmlns:wpi="http://schemas.microsoft.com/office/word/2010/wordprocessingInk" xmlns:wne="http://schemas.microsoft.com/office/word/2006/wordml" xmlns:wps="http://schemas.microsoft.com/office/word/2010/wordprocessingShape" mc:Ignorable="w14 w15 w16se wp14">
   <w:body>
     <w:p>
       <w:pPr>
@@ -9,7 +9,7 @@
       <w:r>
         <w:rPr>
           <w:noProof/>
-          <w:lang w:val="en-GB" w:eastAsia="en-GB"/>
+          <w:lang w:eastAsia="pt-PT"/>
         </w:rPr>
         <w:drawing>
           <wp:inline distT="19050" distB="19050" distL="19050" distR="19050" wp14:anchorId="255CE969" wp14:editId="7873288C">
@@ -919,14 +919,6 @@
         <w:t>Descrição do Problema</w:t>
       </w:r>
       <w:bookmarkEnd w:id="2"/>
-    </w:p>
-    <w:p>
-      <w:pPr>
-        <w:ind w:left="426" w:firstLine="425"/>
-      </w:pPr>
-      <w:r>
-        <w:t>P</w:t>
-      </w:r>
     </w:p>
     <w:p>
       <w:pPr>
@@ -1419,7 +1411,19 @@
             <w:rPr>
               <w:rFonts w:ascii="Cambria Math" w:hAnsi="Cambria Math"/>
             </w:rPr>
-            <m:t>, i=0…n-1</m:t>
+            <m:t>, i</m:t>
+          </m:r>
+          <m:r>
+            <w:rPr>
+              <w:rFonts w:ascii="Cambria Math" w:hAnsi="Cambria Math"/>
+            </w:rPr>
+            <m:t>=1</m:t>
+          </m:r>
+          <m:r>
+            <w:rPr>
+              <w:rFonts w:ascii="Cambria Math" w:hAnsi="Cambria Math"/>
+            </w:rPr>
+            <m:t>…n</m:t>
           </m:r>
         </m:oMath>
       </m:oMathPara>
@@ -1535,7 +1539,13 @@
                 <w:rPr>
                   <w:rFonts w:ascii="Cambria Math" w:eastAsia="Cambria Math" w:hAnsi="Cambria Math" w:cs="Cambria Math"/>
                 </w:rPr>
-                <m:t>i=0</m:t>
+                <m:t>i</m:t>
+              </m:r>
+              <m:r>
+                <w:rPr>
+                  <w:rFonts w:ascii="Cambria Math" w:eastAsia="Cambria Math" w:hAnsi="Cambria Math" w:cs="Cambria Math"/>
+                </w:rPr>
+                <m:t>=1</m:t>
               </m:r>
             </m:sub>
             <m:sup>
@@ -1848,7 +1858,34 @@
         <w:ind w:left="426" w:firstLine="425"/>
       </w:pPr>
       <w:r>
-        <w:t xml:space="preserve">O algoritmo escolhido para este trabalho é o algoritmo de </w:t>
+        <w:t xml:space="preserve">Optamos por implementar dois algoritmos, o de </w:t>
+      </w:r>
+      <w:proofErr w:type="spellStart"/>
+      <w:r>
+        <w:t>Dijkstra</w:t>
+      </w:r>
+      <w:proofErr w:type="spellEnd"/>
+      <w:r>
+        <w:t xml:space="preserve"> e o de </w:t>
+      </w:r>
+      <w:proofErr w:type="spellStart"/>
+      <w:r>
+        <w:t>Floyd-Warshall</w:t>
+      </w:r>
+      <w:proofErr w:type="spellEnd"/>
+      <w:r>
+        <w:t>.</w:t>
+      </w:r>
+    </w:p>
+    <w:p>
+      <w:pPr>
+        <w:ind w:left="426" w:firstLine="425"/>
+      </w:pPr>
+      <w:r>
+        <w:t>O</w:t>
+      </w:r>
+      <w:r>
+        <w:t xml:space="preserve"> algoritmo de </w:t>
       </w:r>
       <w:proofErr w:type="spellStart"/>
       <w:r>
@@ -1989,15 +2026,175 @@
         </m:r>
       </m:oMath>
       <w:r>
-        <w:t>. Tem a restrição de só poder ser usado em grafos com pesos positivos, que por sua v</w:t>
+        <w:t>. Tem a restrição de só poder ser usado em grafos com pesos positivos, que por sua vez se verifica no tema do trabalho.</w:t>
+      </w:r>
+    </w:p>
+    <w:p>
+      <w:pPr>
+        <w:ind w:left="426" w:firstLine="425"/>
+        <w:rPr>
+          <w:shd w:val="clear" w:color="auto" w:fill="FFFFFF"/>
+        </w:rPr>
+      </w:pPr>
+      <w:r>
+        <w:rPr>
+          <w:shd w:val="clear" w:color="auto" w:fill="FFFFFF"/>
+        </w:rPr>
+        <w:t xml:space="preserve">Este algoritmo é um algoritmo ganancioso, </w:t>
+      </w:r>
+      <w:r>
+        <w:rPr>
+          <w:shd w:val="clear" w:color="auto" w:fill="FFFFFF"/>
+        </w:rPr>
+        <w:t xml:space="preserve">ou seja, </w:t>
+      </w:r>
+      <w:r>
+        <w:rPr>
+          <w:shd w:val="clear" w:color="auto" w:fill="FFFFFF"/>
+        </w:rPr>
+        <w:t>toma</w:t>
+      </w:r>
+      <w:r>
+        <w:rPr>
+          <w:shd w:val="clear" w:color="auto" w:fill="FFFFFF"/>
+        </w:rPr>
+        <w:t xml:space="preserve"> as</w:t>
+      </w:r>
+      <w:r>
+        <w:rPr>
+          <w:shd w:val="clear" w:color="auto" w:fill="FFFFFF"/>
+        </w:rPr>
+        <w:t xml:space="preserve"> decisões que parecem </w:t>
+      </w:r>
+      <w:r>
+        <w:rPr>
+          <w:shd w:val="clear" w:color="auto" w:fill="FFFFFF"/>
+        </w:rPr>
+        <w:t>melhores</w:t>
+      </w:r>
+      <w:r>
+        <w:rPr>
+          <w:shd w:val="clear" w:color="auto" w:fill="FFFFFF"/>
+        </w:rPr>
+        <w:t xml:space="preserve"> no momento</w:t>
+      </w:r>
+      <w:r>
+        <w:rPr>
+          <w:shd w:val="clear" w:color="auto" w:fill="FFFFFF"/>
+        </w:rPr>
+        <w:t xml:space="preserve">, o que lhe permite determinar o conjunto </w:t>
+      </w:r>
+      <w:r>
+        <w:rPr>
+          <w:shd w:val="clear" w:color="auto" w:fill="FFFFFF"/>
+        </w:rPr>
+        <w:t xml:space="preserve">de melhores caminhos intermediários. </w:t>
+      </w:r>
+      <w:r>
+        <w:rPr>
+          <w:shd w:val="clear" w:color="auto" w:fill="FFFFFF"/>
+        </w:rPr>
+        <w:t>O peso de cada aresta está associado à distância, calculada através das coordenadas (x e y) de cada cruzamento.</w:t>
+      </w:r>
+    </w:p>
+    <w:p>
+      <w:pPr>
+        <w:ind w:left="426" w:firstLine="425"/>
+        <w:rPr>
+          <w:shd w:val="clear" w:color="auto" w:fill="FFFFFF"/>
+        </w:rPr>
+      </w:pPr>
+      <w:r>
+        <w:rPr>
+          <w:shd w:val="clear" w:color="auto" w:fill="FFFFFF"/>
+        </w:rPr>
+        <w:t xml:space="preserve">O algoritmo de </w:t>
       </w:r>
       <w:proofErr w:type="spellStart"/>
       <w:r>
-        <w:t>ez</w:t>
+        <w:rPr>
+          <w:shd w:val="clear" w:color="auto" w:fill="FFFFFF"/>
+        </w:rPr>
+        <w:t>Floyd-Warshall</w:t>
       </w:r>
       <w:proofErr w:type="spellEnd"/>
       <w:r>
-        <w:t xml:space="preserve"> se verifica no tema do trabalho.</w:t>
+        <w:rPr>
+          <w:shd w:val="clear" w:color="auto" w:fill="FFFFFF"/>
+        </w:rPr>
+        <w:t xml:space="preserve">, que encontra o caminho mais curto num grafo dirigido </w:t>
+      </w:r>
+      <w:r>
+        <w:rPr>
+          <w:shd w:val="clear" w:color="auto" w:fill="FFFFFF"/>
+        </w:rPr>
+        <w:t xml:space="preserve">com tempo de execução </w:t>
+      </w:r>
+      <m:oMath>
+        <m:r>
+          <w:rPr>
+            <w:rFonts w:ascii="Cambria Math" w:hAnsi="Cambria Math"/>
+          </w:rPr>
+          <m:t>O(</m:t>
+        </m:r>
+        <m:sSup>
+          <m:sSupPr>
+            <m:ctrlPr>
+              <w:rPr>
+                <w:rFonts w:ascii="Cambria Math" w:hAnsi="Cambria Math"/>
+                <w:i/>
+              </w:rPr>
+            </m:ctrlPr>
+          </m:sSupPr>
+          <m:e>
+            <m:d>
+              <m:dPr>
+                <m:begChr m:val="["/>
+                <m:endChr m:val="]"/>
+                <m:ctrlPr>
+                  <w:rPr>
+                    <w:rFonts w:ascii="Cambria Math" w:hAnsi="Cambria Math"/>
+                    <w:i/>
+                  </w:rPr>
+                </m:ctrlPr>
+              </m:dPr>
+              <m:e>
+                <m:r>
+                  <w:rPr>
+                    <w:rFonts w:ascii="Cambria Math" w:hAnsi="Cambria Math"/>
+                  </w:rPr>
+                  <m:t>vértices</m:t>
+                </m:r>
+              </m:e>
+            </m:d>
+          </m:e>
+          <m:sup>
+            <m:r>
+              <w:rPr>
+                <w:rFonts w:ascii="Cambria Math" w:hAnsi="Cambria Math"/>
+              </w:rPr>
+              <m:t>3</m:t>
+            </m:r>
+          </m:sup>
+        </m:sSup>
+        <m:r>
+          <w:rPr>
+            <w:rFonts w:ascii="Cambria Math" w:hAnsi="Cambria Math"/>
+          </w:rPr>
+          <m:t>)</m:t>
+        </m:r>
+      </m:oMath>
+      <w:r>
+        <w:rPr>
+          <w:rFonts w:eastAsiaTheme="minorEastAsia"/>
+        </w:rPr>
+        <w:t xml:space="preserve">, e é mais aconselhado para grafos densos. Pode ser usado em grafos com pesos positivos, bem como com pesos negativos. </w:t>
+      </w:r>
+      <w:r>
+        <w:rPr>
+          <w:shd w:val="clear" w:color="auto" w:fill="FFFFFF"/>
+        </w:rPr>
+        <w:t>O peso de cada aresta está associado à distância, calculada através das coordenadas (x e y) de cada cruzamento.</w:t>
       </w:r>
     </w:p>
     <w:p>
@@ -2011,62 +2208,29 @@
         <w:rPr>
           <w:shd w:val="clear" w:color="auto" w:fill="FFFFFF"/>
         </w:rPr>
-        <w:t xml:space="preserve">Este algoritmo é um algoritmo ganancioso, </w:t>
-      </w:r>
-      <w:r>
-        <w:rPr>
-          <w:shd w:val="clear" w:color="auto" w:fill="FFFFFF"/>
-        </w:rPr>
-        <w:t xml:space="preserve">ou seja, </w:t>
-      </w:r>
-      <w:r>
-        <w:rPr>
-          <w:shd w:val="clear" w:color="auto" w:fill="FFFFFF"/>
-        </w:rPr>
-        <w:t>toma</w:t>
-      </w:r>
-      <w:r>
-        <w:rPr>
-          <w:shd w:val="clear" w:color="auto" w:fill="FFFFFF"/>
-        </w:rPr>
-        <w:t xml:space="preserve"> as</w:t>
-      </w:r>
-      <w:r>
-        <w:rPr>
-          <w:shd w:val="clear" w:color="auto" w:fill="FFFFFF"/>
-        </w:rPr>
-        <w:t xml:space="preserve"> decisões que parecem </w:t>
-      </w:r>
-      <w:r>
-        <w:rPr>
-          <w:shd w:val="clear" w:color="auto" w:fill="FFFFFF"/>
-        </w:rPr>
-        <w:t>melhores</w:t>
-      </w:r>
-      <w:r>
-        <w:rPr>
-          <w:shd w:val="clear" w:color="auto" w:fill="FFFFFF"/>
-        </w:rPr>
-        <w:t xml:space="preserve"> no momento</w:t>
-      </w:r>
-      <w:r>
-        <w:rPr>
-          <w:shd w:val="clear" w:color="auto" w:fill="FFFFFF"/>
-        </w:rPr>
-        <w:t xml:space="preserve">, o que lhe permite determinar o conjunto </w:t>
-      </w:r>
-      <w:r>
-        <w:rPr>
-          <w:shd w:val="clear" w:color="auto" w:fill="FFFFFF"/>
-        </w:rPr>
-        <w:t xml:space="preserve">de melhores caminhos intermediários. </w:t>
-      </w:r>
-      <w:r>
-        <w:rPr>
-          <w:shd w:val="clear" w:color="auto" w:fill="FFFFFF"/>
-        </w:rPr>
-        <w:t>O peso de cada aresta está associado à distância, calculada através das coordenadas (x e y) de cada cruzamento.</w:t>
-      </w:r>
+        <w:t xml:space="preserve">No nosso trabalho o </w:t>
+      </w:r>
+      <w:r>
+        <w:t xml:space="preserve">algoritmo de </w:t>
+      </w:r>
+      <w:proofErr w:type="spellStart"/>
+      <w:r>
+        <w:t>Dijkstra</w:t>
+      </w:r>
+      <w:proofErr w:type="spellEnd"/>
+      <w:r>
+        <w:t xml:space="preserve"> é mais eficiente dado que temos um mapa com poucos nós (pouco denso). Se usássemos o algoritmo de </w:t>
+      </w:r>
+      <w:proofErr w:type="spellStart"/>
+      <w:r>
+        <w:t>Floyd</w:t>
+      </w:r>
+      <w:proofErr w:type="spellEnd"/>
+      <w:r>
+        <w:t>-Marshall perderíamos eficiência, dado que ele criaria uma matriz com o peso da ligação de cada dois nós, o que para um grafo pouco denso não seria o melhor.</w:t>
+      </w:r>
+      <w:bookmarkStart w:id="5" w:name="_GoBack"/>
+      <w:bookmarkEnd w:id="5"/>
     </w:p>
     <w:p>
       <w:pPr>
@@ -2497,23 +2661,89 @@
     </w:p>
     <w:p>
       <w:pPr>
-        <w:rPr>
-          <w:color w:val="FF0000"/>
-        </w:rPr>
-      </w:pPr>
-      <w:r>
-        <w:rPr>
-          <w:color w:val="FF0000"/>
-        </w:rPr>
-        <w:t>METER AKI</w:t>
-      </w:r>
-      <w:bookmarkStart w:id="5" w:name="_GoBack"/>
-      <w:bookmarkEnd w:id="5"/>
+        <w:ind w:left="426" w:firstLine="425"/>
+      </w:pPr>
+      <w:r>
+        <w:t>No início do projeto deparamo-nos com alguns entraves à sua execução, enunciados de seguida:</w:t>
+      </w:r>
+    </w:p>
+    <w:p>
+      <w:pPr>
+        <w:pStyle w:val="ListParagraph"/>
+        <w:numPr>
+          <w:ilvl w:val="0"/>
+          <w:numId w:val="7"/>
+        </w:numPr>
+      </w:pPr>
+      <w:r>
+        <w:t xml:space="preserve">Como obter um mapa do site </w:t>
+      </w:r>
+      <w:proofErr w:type="spellStart"/>
+      <w:r>
+        <w:t>openstreetmaps</w:t>
+      </w:r>
+      <w:proofErr w:type="spellEnd"/>
+      <w:r>
+        <w:t xml:space="preserve"> e </w:t>
+      </w:r>
+      <w:r>
+        <w:t>como convertê-lo</w:t>
+      </w:r>
+      <w:r>
+        <w:t xml:space="preserve"> para ficheiros de texto, e fazer a respetiva leitura;</w:t>
+      </w:r>
+    </w:p>
+    <w:p>
+      <w:pPr>
+        <w:pStyle w:val="ListParagraph"/>
+        <w:numPr>
+          <w:ilvl w:val="0"/>
+          <w:numId w:val="7"/>
+        </w:numPr>
+      </w:pPr>
+      <w:r>
+        <w:t>Perceber qua</w:t>
+      </w:r>
+      <w:r>
+        <w:t>l o melhor algoritmo a utilizar.</w:t>
+      </w:r>
+    </w:p>
+    <w:p>
+      <w:pPr>
+        <w:ind w:left="426" w:firstLine="425"/>
+      </w:pPr>
     </w:p>
     <w:p>
       <w:pPr>
         <w:pStyle w:val="Indice"/>
       </w:pPr>
+      <w:r>
+        <w:t>Soluções encontradas</w:t>
+      </w:r>
+    </w:p>
+    <w:p>
+      <w:pPr>
+        <w:ind w:left="426" w:firstLine="425"/>
+      </w:pPr>
+      <w:r>
+        <w:t>Decidimos criar o nosso próprio mapa (criação de ficheiros de nós, arestas e ruas).</w:t>
+      </w:r>
+    </w:p>
+    <w:p>
+      <w:pPr>
+        <w:ind w:left="426" w:firstLine="425"/>
+      </w:pPr>
+      <w:r>
+        <w:t xml:space="preserve">Concluímos que o algoritmo mais eficiente para o nosso tema é o de </w:t>
+      </w:r>
+      <w:proofErr w:type="spellStart"/>
+      <w:r>
+        <w:t>Dijkstra</w:t>
+      </w:r>
+      <w:proofErr w:type="spellEnd"/>
+      <w:r>
+        <w:t>.</w:t>
+      </w:r>
     </w:p>
     <w:p>
       <w:pPr>
@@ -2525,24 +2755,11 @@
     </w:p>
     <w:p>
       <w:pPr>
-        <w:rPr>
-          <w:color w:val="FF0000"/>
-        </w:rPr>
-      </w:pPr>
-      <w:r>
-        <w:rPr>
-          <w:color w:val="FF0000"/>
-        </w:rPr>
-        <w:t xml:space="preserve">Meter </w:t>
-      </w:r>
-      <w:proofErr w:type="spellStart"/>
-      <w:r>
-        <w:rPr>
-          <w:color w:val="FF0000"/>
-        </w:rPr>
-        <w:t>aki</w:t>
-      </w:r>
-      <w:proofErr w:type="spellEnd"/>
+        <w:ind w:left="426" w:firstLine="425"/>
+      </w:pPr>
+      <w:r>
+        <w:t>Todos os membros contribuíram de forma equitativa para a realização do projeto.</w:t>
+      </w:r>
     </w:p>
     <w:p>
       <w:pPr>
@@ -2573,12 +2790,13 @@
           <w:color w:val="FF0000"/>
         </w:rPr>
       </w:pPr>
-      <w:r>
+    </w:p>
+    <w:p>
+      <w:pPr>
         <w:rPr>
           <w:color w:val="FF0000"/>
         </w:rPr>
-        <w:t>METER AKI</w:t>
-      </w:r>
+      </w:pPr>
     </w:p>
     <w:sectPr>
       <w:footerReference w:type="default" r:id="rId12"/>
@@ -2593,7 +2811,7 @@
 </file>
 
 <file path=word/endnotes.xml><?xml version="1.0" encoding="utf-8"?>
-<w:endnotes xmlns:wpc="http://schemas.microsoft.com/office/word/2010/wordprocessingCanvas" xmlns:mo="http://schemas.microsoft.com/office/mac/office/2008/main" xmlns:mc="http://schemas.openxmlformats.org/markup-compatibility/2006" xmlns:mv="urn:schemas-microsoft-com:mac:vml" xmlns:o="urn:schemas-microsoft-com:office:office" xmlns:r="http://schemas.openxmlformats.org/officeDocument/2006/relationships" xmlns:m="http://schemas.openxmlformats.org/officeDocument/2006/math" xmlns:v="urn:schemas-microsoft-com:vml" xmlns:wp14="http://schemas.microsoft.com/office/word/2010/wordprocessingDrawing" xmlns:wp="http://schemas.openxmlformats.org/drawingml/2006/wordprocessingDrawing" xmlns:w10="urn:schemas-microsoft-com:office:word" xmlns:w="http://schemas.openxmlformats.org/wordprocessingml/2006/main" xmlns:w14="http://schemas.microsoft.com/office/word/2010/wordml" xmlns:w15="http://schemas.microsoft.com/office/word/2012/wordml" xmlns:wpg="http://schemas.microsoft.com/office/word/2010/wordprocessingGroup" xmlns:wpi="http://schemas.microsoft.com/office/word/2010/wordprocessingInk" xmlns:wne="http://schemas.microsoft.com/office/word/2006/wordml" xmlns:wps="http://schemas.microsoft.com/office/word/2010/wordprocessingShape" mc:Ignorable="w14 w15 wp14">
+<w:endnotes xmlns:wpc="http://schemas.microsoft.com/office/word/2010/wordprocessingCanvas" xmlns:cx="http://schemas.microsoft.com/office/drawing/2014/chartex" xmlns:cx1="http://schemas.microsoft.com/office/drawing/2015/9/8/chartex" xmlns:mc="http://schemas.openxmlformats.org/markup-compatibility/2006" xmlns:o="urn:schemas-microsoft-com:office:office" xmlns:r="http://schemas.openxmlformats.org/officeDocument/2006/relationships" xmlns:m="http://schemas.openxmlformats.org/officeDocument/2006/math" xmlns:v="urn:schemas-microsoft-com:vml" xmlns:wp14="http://schemas.microsoft.com/office/word/2010/wordprocessingDrawing" xmlns:wp="http://schemas.openxmlformats.org/drawingml/2006/wordprocessingDrawing" xmlns:w10="urn:schemas-microsoft-com:office:word" xmlns:w="http://schemas.openxmlformats.org/wordprocessingml/2006/main" xmlns:w14="http://schemas.microsoft.com/office/word/2010/wordml" xmlns:w15="http://schemas.microsoft.com/office/word/2012/wordml" xmlns:w16se="http://schemas.microsoft.com/office/word/2015/wordml/symex" xmlns:wpg="http://schemas.microsoft.com/office/word/2010/wordprocessingGroup" xmlns:wpi="http://schemas.microsoft.com/office/word/2010/wordprocessingInk" xmlns:wne="http://schemas.microsoft.com/office/word/2006/wordml" xmlns:wps="http://schemas.microsoft.com/office/word/2010/wordprocessingShape" mc:Ignorable="w14 w15 w16se wp14">
   <w:endnote w:type="separator" w:id="-1">
     <w:p>
       <w:pPr>
@@ -2618,7 +2836,7 @@
 </file>
 
 <file path=word/footer1.xml><?xml version="1.0" encoding="utf-8"?>
-<w:ftr xmlns:wpc="http://schemas.microsoft.com/office/word/2010/wordprocessingCanvas" xmlns:mo="http://schemas.microsoft.com/office/mac/office/2008/main" xmlns:mc="http://schemas.openxmlformats.org/markup-compatibility/2006" xmlns:mv="urn:schemas-microsoft-com:mac:vml" xmlns:o="urn:schemas-microsoft-com:office:office" xmlns:r="http://schemas.openxmlformats.org/officeDocument/2006/relationships" xmlns:m="http://schemas.openxmlformats.org/officeDocument/2006/math" xmlns:v="urn:schemas-microsoft-com:vml" xmlns:wp14="http://schemas.microsoft.com/office/word/2010/wordprocessingDrawing" xmlns:wp="http://schemas.openxmlformats.org/drawingml/2006/wordprocessingDrawing" xmlns:w10="urn:schemas-microsoft-com:office:word" xmlns:w="http://schemas.openxmlformats.org/wordprocessingml/2006/main" xmlns:w14="http://schemas.microsoft.com/office/word/2010/wordml" xmlns:w15="http://schemas.microsoft.com/office/word/2012/wordml" xmlns:wpg="http://schemas.microsoft.com/office/word/2010/wordprocessingGroup" xmlns:wpi="http://schemas.microsoft.com/office/word/2010/wordprocessingInk" xmlns:wne="http://schemas.microsoft.com/office/word/2006/wordml" xmlns:wps="http://schemas.microsoft.com/office/word/2010/wordprocessingShape" mc:Ignorable="w14 w15 wp14">
+<w:ftr xmlns:wpc="http://schemas.microsoft.com/office/word/2010/wordprocessingCanvas" xmlns:cx="http://schemas.microsoft.com/office/drawing/2014/chartex" xmlns:cx1="http://schemas.microsoft.com/office/drawing/2015/9/8/chartex" xmlns:mc="http://schemas.openxmlformats.org/markup-compatibility/2006" xmlns:o="urn:schemas-microsoft-com:office:office" xmlns:r="http://schemas.openxmlformats.org/officeDocument/2006/relationships" xmlns:m="http://schemas.openxmlformats.org/officeDocument/2006/math" xmlns:v="urn:schemas-microsoft-com:vml" xmlns:wp14="http://schemas.microsoft.com/office/word/2010/wordprocessingDrawing" xmlns:wp="http://schemas.openxmlformats.org/drawingml/2006/wordprocessingDrawing" xmlns:w10="urn:schemas-microsoft-com:office:word" xmlns:w="http://schemas.openxmlformats.org/wordprocessingml/2006/main" xmlns:w14="http://schemas.microsoft.com/office/word/2010/wordml" xmlns:w15="http://schemas.microsoft.com/office/word/2012/wordml" xmlns:w16se="http://schemas.microsoft.com/office/word/2015/wordml/symex" xmlns:wpg="http://schemas.microsoft.com/office/word/2010/wordprocessingGroup" xmlns:wpi="http://schemas.microsoft.com/office/word/2010/wordprocessingInk" xmlns:wne="http://schemas.microsoft.com/office/word/2006/wordml" xmlns:wps="http://schemas.microsoft.com/office/word/2010/wordprocessingShape" mc:Ignorable="w14 w15 w16se wp14">
   <w:sdt>
     <w:sdtPr>
       <w:id w:val="750009815"/>
@@ -2636,7 +2854,7 @@
         <w:r>
           <w:rPr>
             <w:noProof/>
-            <w:lang w:val="en-GB" w:eastAsia="en-GB"/>
+            <w:lang w:eastAsia="pt-PT"/>
           </w:rPr>
           <mc:AlternateContent>
             <mc:Choice Requires="wpg">
@@ -2807,7 +3025,7 @@
                                     <w:sz w:val="36"/>
                                     <w:szCs w:val="36"/>
                                   </w:rPr>
-                                  <w:t>2</w:t>
+                                  <w:t>14</w:t>
                                 </w:r>
                                 <w:r>
                                   <w:rPr>
@@ -2840,9 +3058,9 @@
                 </wp:anchor>
               </w:drawing>
             </mc:Choice>
-            <mc:Fallback xmlns:w16se="http://schemas.microsoft.com/office/word/2015/wordml/symex" xmlns:cx5="http://schemas.microsoft.com/office/drawing/2016/5/11/chartex" xmlns:cx4="http://schemas.microsoft.com/office/drawing/2016/5/10/chartex" xmlns:cx3="http://schemas.microsoft.com/office/drawing/2016/5/9/chartex" xmlns:cx2="http://schemas.microsoft.com/office/drawing/2015/10/21/chartex" xmlns:cx1="http://schemas.microsoft.com/office/drawing/2015/9/8/chartex" xmlns:cx="http://schemas.microsoft.com/office/drawing/2014/chartex">
+            <mc:Fallback>
               <w:pict>
-                <v:group id="Grupo 1" o:spid="_x0000_s1026" style="position:absolute;margin-left:0;margin-top:0;width:32.95pt;height:34.5pt;z-index:251659264;mso-position-horizontal:center;mso-position-horizontal-relative:right-margin-area;mso-position-vertical:center;mso-position-vertical-relative:bottom-margin-area" coordorigin="726,14496" coordsize="659,690" o:gfxdata="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">
+                <v:group w14:anchorId="3365FD50" id="Grupo 1" o:spid="_x0000_s1026" style="position:absolute;margin-left:0;margin-top:0;width:32.95pt;height:34.5pt;z-index:251659264;mso-position-horizontal:center;mso-position-horizontal-relative:right-margin-area;mso-position-vertical:center;mso-position-vertical-relative:bottom-margin-area" coordorigin="726,14496" coordsize="659,690" o:gfxdata="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">
                   <v:rect id="Rectangle 53" o:spid="_x0000_s1027" style="position:absolute;left:831;top:14552;width:512;height:526;visibility:visible;mso-wrap-style:square;v-text-anchor:top" o:gfxdata="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" fillcolor="#943634" strokecolor="#943634"/>
                   <v:rect id="Rectangle 54" o:spid="_x0000_s1028" style="position:absolute;left:831;top:15117;width:512;height:43;visibility:visible;mso-wrap-style:square;v-text-anchor:top" o:gfxdata="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" fillcolor="#943634" strokecolor="#943634"/>
                   <v:shapetype id="_x0000_t202" coordsize="21600,21600" o:spt="202" path="m,l,21600r21600,l21600,xe">
@@ -2854,7 +3072,7 @@
                       <w:txbxContent>
                         <w:p>
                           <w:pPr>
-                            <w:pStyle w:val="Rodap"/>
+                            <w:pStyle w:val="Footer"/>
                             <w:jc w:val="right"/>
                             <w:rPr>
                               <w:b/>
@@ -2892,7 +3110,7 @@
                               <w:sz w:val="36"/>
                               <w:szCs w:val="36"/>
                             </w:rPr>
-                            <w:t>8</w:t>
+                            <w:t>14</w:t>
                           </w:r>
                           <w:r>
                             <w:rPr>
@@ -2923,7 +3141,7 @@
 </file>
 
 <file path=word/footnotes.xml><?xml version="1.0" encoding="utf-8"?>
-<w:footnotes xmlns:wpc="http://schemas.microsoft.com/office/word/2010/wordprocessingCanvas" xmlns:mo="http://schemas.microsoft.com/office/mac/office/2008/main" xmlns:mc="http://schemas.openxmlformats.org/markup-compatibility/2006" xmlns:mv="urn:schemas-microsoft-com:mac:vml" xmlns:o="urn:schemas-microsoft-com:office:office" xmlns:r="http://schemas.openxmlformats.org/officeDocument/2006/relationships" xmlns:m="http://schemas.openxmlformats.org/officeDocument/2006/math" xmlns:v="urn:schemas-microsoft-com:vml" xmlns:wp14="http://schemas.microsoft.com/office/word/2010/wordprocessingDrawing" xmlns:wp="http://schemas.openxmlformats.org/drawingml/2006/wordprocessingDrawing" xmlns:w10="urn:schemas-microsoft-com:office:word" xmlns:w="http://schemas.openxmlformats.org/wordprocessingml/2006/main" xmlns:w14="http://schemas.microsoft.com/office/word/2010/wordml" xmlns:w15="http://schemas.microsoft.com/office/word/2012/wordml" xmlns:wpg="http://schemas.microsoft.com/office/word/2010/wordprocessingGroup" xmlns:wpi="http://schemas.microsoft.com/office/word/2010/wordprocessingInk" xmlns:wne="http://schemas.microsoft.com/office/word/2006/wordml" xmlns:wps="http://schemas.microsoft.com/office/word/2010/wordprocessingShape" mc:Ignorable="w14 w15 wp14">
+<w:footnotes xmlns:wpc="http://schemas.microsoft.com/office/word/2010/wordprocessingCanvas" xmlns:cx="http://schemas.microsoft.com/office/drawing/2014/chartex" xmlns:cx1="http://schemas.microsoft.com/office/drawing/2015/9/8/chartex" xmlns:mc="http://schemas.openxmlformats.org/markup-compatibility/2006" xmlns:o="urn:schemas-microsoft-com:office:office" xmlns:r="http://schemas.openxmlformats.org/officeDocument/2006/relationships" xmlns:m="http://schemas.openxmlformats.org/officeDocument/2006/math" xmlns:v="urn:schemas-microsoft-com:vml" xmlns:wp14="http://schemas.microsoft.com/office/word/2010/wordprocessingDrawing" xmlns:wp="http://schemas.openxmlformats.org/drawingml/2006/wordprocessingDrawing" xmlns:w10="urn:schemas-microsoft-com:office:word" xmlns:w="http://schemas.openxmlformats.org/wordprocessingml/2006/main" xmlns:w14="http://schemas.microsoft.com/office/word/2010/wordml" xmlns:w15="http://schemas.microsoft.com/office/word/2012/wordml" xmlns:w16se="http://schemas.microsoft.com/office/word/2015/wordml/symex" xmlns:wpg="http://schemas.microsoft.com/office/word/2010/wordprocessingGroup" xmlns:wpi="http://schemas.microsoft.com/office/word/2010/wordprocessingInk" xmlns:wne="http://schemas.microsoft.com/office/word/2006/wordml" xmlns:wps="http://schemas.microsoft.com/office/word/2010/wordprocessingShape" mc:Ignorable="w14 w15 w16se wp14">
   <w:footnote w:type="separator" w:id="-1">
     <w:p>
       <w:pPr>
@@ -2948,8 +3166,8 @@
 </file>
 
 <file path=word/numbering.xml><?xml version="1.0" encoding="utf-8"?>
-<w:numbering xmlns:wpc="http://schemas.microsoft.com/office/word/2010/wordprocessingCanvas" xmlns:mo="http://schemas.microsoft.com/office/mac/office/2008/main" xmlns:mc="http://schemas.openxmlformats.org/markup-compatibility/2006" xmlns:mv="urn:schemas-microsoft-com:mac:vml" xmlns:o="urn:schemas-microsoft-com:office:office" xmlns:r="http://schemas.openxmlformats.org/officeDocument/2006/relationships" xmlns:m="http://schemas.openxmlformats.org/officeDocument/2006/math" xmlns:v="urn:schemas-microsoft-com:vml" xmlns:wp14="http://schemas.microsoft.com/office/word/2010/wordprocessingDrawing" xmlns:wp="http://schemas.openxmlformats.org/drawingml/2006/wordprocessingDrawing" xmlns:w10="urn:schemas-microsoft-com:office:word" xmlns:w="http://schemas.openxmlformats.org/wordprocessingml/2006/main" xmlns:w14="http://schemas.microsoft.com/office/word/2010/wordml" xmlns:w15="http://schemas.microsoft.com/office/word/2012/wordml" xmlns:wpg="http://schemas.microsoft.com/office/word/2010/wordprocessingGroup" xmlns:wpi="http://schemas.microsoft.com/office/word/2010/wordprocessingInk" xmlns:wne="http://schemas.microsoft.com/office/word/2006/wordml" xmlns:wps="http://schemas.microsoft.com/office/word/2010/wordprocessingShape" mc:Ignorable="w14 w15 wp14">
-  <w:abstractNum w:abstractNumId="0">
+<w:numbering xmlns:wpc="http://schemas.microsoft.com/office/word/2010/wordprocessingCanvas" xmlns:cx="http://schemas.microsoft.com/office/drawing/2014/chartex" xmlns:cx1="http://schemas.microsoft.com/office/drawing/2015/9/8/chartex" xmlns:mc="http://schemas.openxmlformats.org/markup-compatibility/2006" xmlns:o="urn:schemas-microsoft-com:office:office" xmlns:r="http://schemas.openxmlformats.org/officeDocument/2006/relationships" xmlns:m="http://schemas.openxmlformats.org/officeDocument/2006/math" xmlns:v="urn:schemas-microsoft-com:vml" xmlns:wp14="http://schemas.microsoft.com/office/word/2010/wordprocessingDrawing" xmlns:wp="http://schemas.openxmlformats.org/drawingml/2006/wordprocessingDrawing" xmlns:w10="urn:schemas-microsoft-com:office:word" xmlns:w="http://schemas.openxmlformats.org/wordprocessingml/2006/main" xmlns:w14="http://schemas.microsoft.com/office/word/2010/wordml" xmlns:w15="http://schemas.microsoft.com/office/word/2012/wordml" xmlns:w16se="http://schemas.microsoft.com/office/word/2015/wordml/symex" xmlns:wpg="http://schemas.microsoft.com/office/word/2010/wordprocessingGroup" xmlns:wpi="http://schemas.microsoft.com/office/word/2010/wordprocessingInk" xmlns:wne="http://schemas.microsoft.com/office/word/2006/wordml" xmlns:wps="http://schemas.microsoft.com/office/word/2010/wordprocessingShape" mc:Ignorable="w14 w15 w16se wp14">
+  <w:abstractNum w:abstractNumId="0" w15:restartNumberingAfterBreak="0">
     <w:nsid w:val="071B4097"/>
     <w:multiLevelType w:val="hybridMultilevel"/>
     <w:tmpl w:val="4A52C472"/>
@@ -3062,7 +3280,7 @@
       </w:rPr>
     </w:lvl>
   </w:abstractNum>
-  <w:abstractNum w:abstractNumId="1">
+  <w:abstractNum w:abstractNumId="1" w15:restartNumberingAfterBreak="0">
     <w:nsid w:val="1FAB1692"/>
     <w:multiLevelType w:val="hybridMultilevel"/>
     <w:tmpl w:val="A8A2B84A"/>
@@ -3175,7 +3393,93 @@
       </w:rPr>
     </w:lvl>
   </w:abstractNum>
-  <w:abstractNum w:abstractNumId="2">
+  <w:abstractNum w:abstractNumId="2" w15:restartNumberingAfterBreak="0">
+    <w:nsid w:val="23C02E72"/>
+    <w:multiLevelType w:val="hybridMultilevel"/>
+    <w:tmpl w:val="FF3074F8"/>
+    <w:lvl w:ilvl="0" w:tplc="0816000F">
+      <w:start w:val="1"/>
+      <w:numFmt w:val="decimal"/>
+      <w:lvlText w:val="%1."/>
+      <w:lvlJc w:val="left"/>
+      <w:pPr>
+        <w:ind w:left="1571" w:hanging="360"/>
+      </w:pPr>
+    </w:lvl>
+    <w:lvl w:ilvl="1" w:tplc="08160019" w:tentative="1">
+      <w:start w:val="1"/>
+      <w:numFmt w:val="lowerLetter"/>
+      <w:lvlText w:val="%2."/>
+      <w:lvlJc w:val="left"/>
+      <w:pPr>
+        <w:ind w:left="2291" w:hanging="360"/>
+      </w:pPr>
+    </w:lvl>
+    <w:lvl w:ilvl="2" w:tplc="0816001B" w:tentative="1">
+      <w:start w:val="1"/>
+      <w:numFmt w:val="lowerRoman"/>
+      <w:lvlText w:val="%3."/>
+      <w:lvlJc w:val="right"/>
+      <w:pPr>
+        <w:ind w:left="3011" w:hanging="180"/>
+      </w:pPr>
+    </w:lvl>
+    <w:lvl w:ilvl="3" w:tplc="0816000F" w:tentative="1">
+      <w:start w:val="1"/>
+      <w:numFmt w:val="decimal"/>
+      <w:lvlText w:val="%4."/>
+      <w:lvlJc w:val="left"/>
+      <w:pPr>
+        <w:ind w:left="3731" w:hanging="360"/>
+      </w:pPr>
+    </w:lvl>
+    <w:lvl w:ilvl="4" w:tplc="08160019" w:tentative="1">
+      <w:start w:val="1"/>
+      <w:numFmt w:val="lowerLetter"/>
+      <w:lvlText w:val="%5."/>
+      <w:lvlJc w:val="left"/>
+      <w:pPr>
+        <w:ind w:left="4451" w:hanging="360"/>
+      </w:pPr>
+    </w:lvl>
+    <w:lvl w:ilvl="5" w:tplc="0816001B" w:tentative="1">
+      <w:start w:val="1"/>
+      <w:numFmt w:val="lowerRoman"/>
+      <w:lvlText w:val="%6."/>
+      <w:lvlJc w:val="right"/>
+      <w:pPr>
+        <w:ind w:left="5171" w:hanging="180"/>
+      </w:pPr>
+    </w:lvl>
+    <w:lvl w:ilvl="6" w:tplc="0816000F" w:tentative="1">
+      <w:start w:val="1"/>
+      <w:numFmt w:val="decimal"/>
+      <w:lvlText w:val="%7."/>
+      <w:lvlJc w:val="left"/>
+      <w:pPr>
+        <w:ind w:left="5891" w:hanging="360"/>
+      </w:pPr>
+    </w:lvl>
+    <w:lvl w:ilvl="7" w:tplc="08160019" w:tentative="1">
+      <w:start w:val="1"/>
+      <w:numFmt w:val="lowerLetter"/>
+      <w:lvlText w:val="%8."/>
+      <w:lvlJc w:val="left"/>
+      <w:pPr>
+        <w:ind w:left="6611" w:hanging="360"/>
+      </w:pPr>
+    </w:lvl>
+    <w:lvl w:ilvl="8" w:tplc="0816001B" w:tentative="1">
+      <w:start w:val="1"/>
+      <w:numFmt w:val="lowerRoman"/>
+      <w:lvlText w:val="%9."/>
+      <w:lvlJc w:val="right"/>
+      <w:pPr>
+        <w:ind w:left="7331" w:hanging="180"/>
+      </w:pPr>
+    </w:lvl>
+  </w:abstractNum>
+  <w:abstractNum w:abstractNumId="3" w15:restartNumberingAfterBreak="0">
     <w:nsid w:val="26216727"/>
     <w:multiLevelType w:val="hybridMultilevel"/>
     <w:tmpl w:val="20360544"/>
@@ -3288,7 +3592,7 @@
       </w:rPr>
     </w:lvl>
   </w:abstractNum>
-  <w:abstractNum w:abstractNumId="3">
+  <w:abstractNum w:abstractNumId="4" w15:restartNumberingAfterBreak="0">
     <w:nsid w:val="376B3C2E"/>
     <w:multiLevelType w:val="hybridMultilevel"/>
     <w:tmpl w:val="DAF459DE"/>
@@ -3401,7 +3705,7 @@
       </w:rPr>
     </w:lvl>
   </w:abstractNum>
-  <w:abstractNum w:abstractNumId="4">
+  <w:abstractNum w:abstractNumId="5" w15:restartNumberingAfterBreak="0">
     <w:nsid w:val="57202648"/>
     <w:multiLevelType w:val="hybridMultilevel"/>
     <w:tmpl w:val="6D282E9A"/>
@@ -3514,7 +3818,120 @@
       </w:rPr>
     </w:lvl>
   </w:abstractNum>
-  <w:abstractNum w:abstractNumId="5">
+  <w:abstractNum w:abstractNumId="6" w15:restartNumberingAfterBreak="0">
+    <w:nsid w:val="596F4C3A"/>
+    <w:multiLevelType w:val="hybridMultilevel"/>
+    <w:tmpl w:val="14962174"/>
+    <w:lvl w:ilvl="0" w:tplc="0816000B">
+      <w:start w:val="1"/>
+      <w:numFmt w:val="bullet"/>
+      <w:lvlText w:val=""/>
+      <w:lvlJc w:val="left"/>
+      <w:pPr>
+        <w:ind w:left="1571" w:hanging="360"/>
+      </w:pPr>
+      <w:rPr>
+        <w:rFonts w:ascii="Wingdings" w:hAnsi="Wingdings" w:hint="default"/>
+      </w:rPr>
+    </w:lvl>
+    <w:lvl w:ilvl="1" w:tplc="08160003" w:tentative="1">
+      <w:start w:val="1"/>
+      <w:numFmt w:val="bullet"/>
+      <w:lvlText w:val="o"/>
+      <w:lvlJc w:val="left"/>
+      <w:pPr>
+        <w:ind w:left="2291" w:hanging="360"/>
+      </w:pPr>
+      <w:rPr>
+        <w:rFonts w:ascii="Courier New" w:hAnsi="Courier New" w:cs="Courier New" w:hint="default"/>
+      </w:rPr>
+    </w:lvl>
+    <w:lvl w:ilvl="2" w:tplc="08160005" w:tentative="1">
+      <w:start w:val="1"/>
+      <w:numFmt w:val="bullet"/>
+      <w:lvlText w:val=""/>
+      <w:lvlJc w:val="left"/>
+      <w:pPr>
+        <w:ind w:left="3011" w:hanging="360"/>
+      </w:pPr>
+      <w:rPr>
+        <w:rFonts w:ascii="Wingdings" w:hAnsi="Wingdings" w:hint="default"/>
+      </w:rPr>
+    </w:lvl>
+    <w:lvl w:ilvl="3" w:tplc="08160001" w:tentative="1">
+      <w:start w:val="1"/>
+      <w:numFmt w:val="bullet"/>
+      <w:lvlText w:val=""/>
+      <w:lvlJc w:val="left"/>
+      <w:pPr>
+        <w:ind w:left="3731" w:hanging="360"/>
+      </w:pPr>
+      <w:rPr>
+        <w:rFonts w:ascii="Symbol" w:hAnsi="Symbol" w:hint="default"/>
+      </w:rPr>
+    </w:lvl>
+    <w:lvl w:ilvl="4" w:tplc="08160003" w:tentative="1">
+      <w:start w:val="1"/>
+      <w:numFmt w:val="bullet"/>
+      <w:lvlText w:val="o"/>
+      <w:lvlJc w:val="left"/>
+      <w:pPr>
+        <w:ind w:left="4451" w:hanging="360"/>
+      </w:pPr>
+      <w:rPr>
+        <w:rFonts w:ascii="Courier New" w:hAnsi="Courier New" w:cs="Courier New" w:hint="default"/>
+      </w:rPr>
+    </w:lvl>
+    <w:lvl w:ilvl="5" w:tplc="08160005" w:tentative="1">
+      <w:start w:val="1"/>
+      <w:numFmt w:val="bullet"/>
+      <w:lvlText w:val=""/>
+      <w:lvlJc w:val="left"/>
+      <w:pPr>
+        <w:ind w:left="5171" w:hanging="360"/>
+      </w:pPr>
+      <w:rPr>
+        <w:rFonts w:ascii="Wingdings" w:hAnsi="Wingdings" w:hint="default"/>
+      </w:rPr>
+    </w:lvl>
+    <w:lvl w:ilvl="6" w:tplc="08160001" w:tentative="1">
+      <w:start w:val="1"/>
+      <w:numFmt w:val="bullet"/>
+      <w:lvlText w:val=""/>
+      <w:lvlJc w:val="left"/>
+      <w:pPr>
+        <w:ind w:left="5891" w:hanging="360"/>
+      </w:pPr>
+      <w:rPr>
+        <w:rFonts w:ascii="Symbol" w:hAnsi="Symbol" w:hint="default"/>
+      </w:rPr>
+    </w:lvl>
+    <w:lvl w:ilvl="7" w:tplc="08160003" w:tentative="1">
+      <w:start w:val="1"/>
+      <w:numFmt w:val="bullet"/>
+      <w:lvlText w:val="o"/>
+      <w:lvlJc w:val="left"/>
+      <w:pPr>
+        <w:ind w:left="6611" w:hanging="360"/>
+      </w:pPr>
+      <w:rPr>
+        <w:rFonts w:ascii="Courier New" w:hAnsi="Courier New" w:cs="Courier New" w:hint="default"/>
+      </w:rPr>
+    </w:lvl>
+    <w:lvl w:ilvl="8" w:tplc="08160005" w:tentative="1">
+      <w:start w:val="1"/>
+      <w:numFmt w:val="bullet"/>
+      <w:lvlText w:val=""/>
+      <w:lvlJc w:val="left"/>
+      <w:pPr>
+        <w:ind w:left="7331" w:hanging="360"/>
+      </w:pPr>
+      <w:rPr>
+        <w:rFonts w:ascii="Wingdings" w:hAnsi="Wingdings" w:hint="default"/>
+      </w:rPr>
+    </w:lvl>
+  </w:abstractNum>
+  <w:abstractNum w:abstractNumId="7" w15:restartNumberingAfterBreak="0">
     <w:nsid w:val="5B64453C"/>
     <w:multiLevelType w:val="hybridMultilevel"/>
     <w:tmpl w:val="A2A2C37E"/>
@@ -3627,14 +4044,127 @@
       </w:rPr>
     </w:lvl>
   </w:abstractNum>
+  <w:abstractNum w:abstractNumId="8" w15:restartNumberingAfterBreak="0">
+    <w:nsid w:val="74860746"/>
+    <w:multiLevelType w:val="hybridMultilevel"/>
+    <w:tmpl w:val="5C8A7FC2"/>
+    <w:lvl w:ilvl="0" w:tplc="0816000B">
+      <w:start w:val="1"/>
+      <w:numFmt w:val="bullet"/>
+      <w:lvlText w:val=""/>
+      <w:lvlJc w:val="left"/>
+      <w:pPr>
+        <w:ind w:left="1571" w:hanging="360"/>
+      </w:pPr>
+      <w:rPr>
+        <w:rFonts w:ascii="Wingdings" w:hAnsi="Wingdings" w:hint="default"/>
+      </w:rPr>
+    </w:lvl>
+    <w:lvl w:ilvl="1" w:tplc="08160003" w:tentative="1">
+      <w:start w:val="1"/>
+      <w:numFmt w:val="bullet"/>
+      <w:lvlText w:val="o"/>
+      <w:lvlJc w:val="left"/>
+      <w:pPr>
+        <w:ind w:left="2291" w:hanging="360"/>
+      </w:pPr>
+      <w:rPr>
+        <w:rFonts w:ascii="Courier New" w:hAnsi="Courier New" w:cs="Courier New" w:hint="default"/>
+      </w:rPr>
+    </w:lvl>
+    <w:lvl w:ilvl="2" w:tplc="08160005" w:tentative="1">
+      <w:start w:val="1"/>
+      <w:numFmt w:val="bullet"/>
+      <w:lvlText w:val=""/>
+      <w:lvlJc w:val="left"/>
+      <w:pPr>
+        <w:ind w:left="3011" w:hanging="360"/>
+      </w:pPr>
+      <w:rPr>
+        <w:rFonts w:ascii="Wingdings" w:hAnsi="Wingdings" w:hint="default"/>
+      </w:rPr>
+    </w:lvl>
+    <w:lvl w:ilvl="3" w:tplc="08160001" w:tentative="1">
+      <w:start w:val="1"/>
+      <w:numFmt w:val="bullet"/>
+      <w:lvlText w:val=""/>
+      <w:lvlJc w:val="left"/>
+      <w:pPr>
+        <w:ind w:left="3731" w:hanging="360"/>
+      </w:pPr>
+      <w:rPr>
+        <w:rFonts w:ascii="Symbol" w:hAnsi="Symbol" w:hint="default"/>
+      </w:rPr>
+    </w:lvl>
+    <w:lvl w:ilvl="4" w:tplc="08160003" w:tentative="1">
+      <w:start w:val="1"/>
+      <w:numFmt w:val="bullet"/>
+      <w:lvlText w:val="o"/>
+      <w:lvlJc w:val="left"/>
+      <w:pPr>
+        <w:ind w:left="4451" w:hanging="360"/>
+      </w:pPr>
+      <w:rPr>
+        <w:rFonts w:ascii="Courier New" w:hAnsi="Courier New" w:cs="Courier New" w:hint="default"/>
+      </w:rPr>
+    </w:lvl>
+    <w:lvl w:ilvl="5" w:tplc="08160005" w:tentative="1">
+      <w:start w:val="1"/>
+      <w:numFmt w:val="bullet"/>
+      <w:lvlText w:val=""/>
+      <w:lvlJc w:val="left"/>
+      <w:pPr>
+        <w:ind w:left="5171" w:hanging="360"/>
+      </w:pPr>
+      <w:rPr>
+        <w:rFonts w:ascii="Wingdings" w:hAnsi="Wingdings" w:hint="default"/>
+      </w:rPr>
+    </w:lvl>
+    <w:lvl w:ilvl="6" w:tplc="08160001" w:tentative="1">
+      <w:start w:val="1"/>
+      <w:numFmt w:val="bullet"/>
+      <w:lvlText w:val=""/>
+      <w:lvlJc w:val="left"/>
+      <w:pPr>
+        <w:ind w:left="5891" w:hanging="360"/>
+      </w:pPr>
+      <w:rPr>
+        <w:rFonts w:ascii="Symbol" w:hAnsi="Symbol" w:hint="default"/>
+      </w:rPr>
+    </w:lvl>
+    <w:lvl w:ilvl="7" w:tplc="08160003" w:tentative="1">
+      <w:start w:val="1"/>
+      <w:numFmt w:val="bullet"/>
+      <w:lvlText w:val="o"/>
+      <w:lvlJc w:val="left"/>
+      <w:pPr>
+        <w:ind w:left="6611" w:hanging="360"/>
+      </w:pPr>
+      <w:rPr>
+        <w:rFonts w:ascii="Courier New" w:hAnsi="Courier New" w:cs="Courier New" w:hint="default"/>
+      </w:rPr>
+    </w:lvl>
+    <w:lvl w:ilvl="8" w:tplc="08160005" w:tentative="1">
+      <w:start w:val="1"/>
+      <w:numFmt w:val="bullet"/>
+      <w:lvlText w:val=""/>
+      <w:lvlJc w:val="left"/>
+      <w:pPr>
+        <w:ind w:left="7331" w:hanging="360"/>
+      </w:pPr>
+      <w:rPr>
+        <w:rFonts w:ascii="Wingdings" w:hAnsi="Wingdings" w:hint="default"/>
+      </w:rPr>
+    </w:lvl>
+  </w:abstractNum>
   <w:num w:numId="1">
+    <w:abstractNumId w:val="7"/>
+  </w:num>
+  <w:num w:numId="2">
     <w:abstractNumId w:val="5"/>
   </w:num>
-  <w:num w:numId="2">
+  <w:num w:numId="3">
     <w:abstractNumId w:val="4"/>
-  </w:num>
-  <w:num w:numId="3">
-    <w:abstractNumId w:val="3"/>
   </w:num>
   <w:num w:numId="4">
     <w:abstractNumId w:val="0"/>
@@ -3643,13 +4173,22 @@
     <w:abstractNumId w:val="1"/>
   </w:num>
   <w:num w:numId="6">
+    <w:abstractNumId w:val="3"/>
+  </w:num>
+  <w:num w:numId="7">
+    <w:abstractNumId w:val="8"/>
+  </w:num>
+  <w:num w:numId="8">
     <w:abstractNumId w:val="2"/>
+  </w:num>
+  <w:num w:numId="9">
+    <w:abstractNumId w:val="6"/>
   </w:num>
 </w:numbering>
 </file>
 
 <file path=word/styles.xml><?xml version="1.0" encoding="utf-8"?>
-<w:styles xmlns:mc="http://schemas.openxmlformats.org/markup-compatibility/2006" xmlns:r="http://schemas.openxmlformats.org/officeDocument/2006/relationships" xmlns:w="http://schemas.openxmlformats.org/wordprocessingml/2006/main" xmlns:w14="http://schemas.microsoft.com/office/word/2010/wordml" xmlns:w15="http://schemas.microsoft.com/office/word/2012/wordml" mc:Ignorable="w14 w15">
+<w:styles xmlns:mc="http://schemas.openxmlformats.org/markup-compatibility/2006" xmlns:r="http://schemas.openxmlformats.org/officeDocument/2006/relationships" xmlns:w="http://schemas.openxmlformats.org/wordprocessingml/2006/main" xmlns:w14="http://schemas.microsoft.com/office/word/2010/wordml" xmlns:w15="http://schemas.microsoft.com/office/word/2012/wordml" xmlns:w16se="http://schemas.microsoft.com/office/word/2015/wordml/symex" mc:Ignorable="w14 w15 w16se">
   <w:docDefaults>
     <w:rPrDefault>
       <w:rPr>
@@ -3665,7 +4204,7 @@
       </w:pPr>
     </w:pPrDefault>
   </w:docDefaults>
-  <w:latentStyles w:defLockedState="0" w:defUIPriority="99" w:defSemiHidden="0" w:defUnhideWhenUsed="0" w:defQFormat="0" w:count="382">
+  <w:latentStyles w:defLockedState="0" w:defUIPriority="99" w:defSemiHidden="0" w:defUnhideWhenUsed="0" w:defQFormat="0" w:count="371">
     <w:lsdException w:name="Normal" w:uiPriority="0" w:qFormat="1"/>
     <w:lsdException w:name="heading 1" w:uiPriority="9" w:qFormat="1"/>
     <w:lsdException w:name="heading 2" w:semiHidden="1" w:uiPriority="9" w:unhideWhenUsed="1" w:qFormat="1"/>
@@ -4037,8 +4576,6 @@
     <w:lsdException w:name="List Table 5 Dark Accent 6" w:uiPriority="50"/>
     <w:lsdException w:name="List Table 6 Colorful Accent 6" w:uiPriority="51"/>
     <w:lsdException w:name="List Table 7 Colorful Accent 6" w:uiPriority="52"/>
-    <w:lsdException w:name="Mention" w:semiHidden="1" w:unhideWhenUsed="1"/>
-    <w:lsdException w:name="Smart Hyperlink" w:semiHidden="1" w:unhideWhenUsed="1"/>
   </w:latentStyles>
   <w:style w:type="paragraph" w:default="1" w:styleId="Normal">
     <w:name w:val="Normal"/>
@@ -4754,7 +5291,7 @@
 </file>
 
 <file path=customXml/itemProps1.xml><?xml version="1.0" encoding="utf-8"?>
-<ds:datastoreItem xmlns:ds="http://schemas.openxmlformats.org/officeDocument/2006/customXml" ds:itemID="{82D35373-6FF0-CB42-A652-63736E75CD59}">
+<ds:datastoreItem xmlns:ds="http://schemas.openxmlformats.org/officeDocument/2006/customXml" ds:itemID="{529A8837-015D-49C1-B1FE-6B8FF99BB838}">
   <ds:schemaRefs>
     <ds:schemaRef ds:uri="http://schemas.openxmlformats.org/officeDocument/2006/bibliography"/>
   </ds:schemaRefs>

</xml_diff>